<commit_message>
Fiz as rotas e as conversões ja estão sendo feitas
</commit_message>
<xml_diff>
--- a/files/DOCX/file.docx
+++ b/files/DOCX/file.docx
@@ -7,7 +7,19 @@
         <w:pStyle w:val="Title"/>
       </w:pPr>
       <w:r>
-        <w:t xml:space="preserve">Teste do titulo meu</w:t>
+        <w:t>Lorem</w:t>
+      </w:r>
+      <w:r>
+        <w:rPr>
+          <w:spacing w:val="-4"/>
+        </w:rPr>
+        <w:t xml:space="preserve"> </w:t>
+      </w:r>
+      <w:r>
+        <w:rPr>
+          <w:spacing w:val="-2"/>
+        </w:rPr>
+        <w:t>ipsum</w:t>
       </w:r>
     </w:p>
     <w:p>

</xml_diff>